<commit_message>
presentation, pdf and zip
</commit_message>
<xml_diff>
--- a/group2.docx
+++ b/group2.docx
@@ -123,20 +123,14 @@
     </w:p>
     <w:p>
       <w:pPr>
+        <w:pStyle w:val="Heading1"/>
         <w:rPr>
           <w:rStyle w:val="Heading1Char"/>
-          <w:rFonts w:asciiTheme="minorHAnsi" w:eastAsiaTheme="minorHAnsi" w:hAnsiTheme="minorHAnsi" w:cstheme="minorBidi"/>
-          <w:b/>
-          <w:bCs/>
-          <w:color w:val="auto"/>
-          <w:sz w:val="24"/>
-          <w:szCs w:val="24"/>
         </w:rPr>
       </w:pPr>
       <w:r>
         <w:rPr>
           <w:rStyle w:val="Heading1Char"/>
-          <w:u w:val="single"/>
         </w:rPr>
         <w:lastRenderedPageBreak/>
         <w:t>Assignment description:</w:t>
@@ -160,7 +154,27 @@
           <w:sz w:val="22"/>
           <w:szCs w:val="22"/>
         </w:rPr>
-        <w:t xml:space="preserve">The objective of the project was to implement a parallel version on the </w:t>
+        <w:t>The objective of the project was to implement a parallel version o</w:t>
+      </w:r>
+      <w:r>
+        <w:rPr>
+          <w:rStyle w:val="Heading1Char"/>
+          <w:rFonts w:asciiTheme="minorHAnsi" w:eastAsiaTheme="minorHAnsi" w:hAnsiTheme="minorHAnsi" w:cstheme="minorBidi"/>
+          <w:color w:val="auto"/>
+          <w:sz w:val="22"/>
+          <w:szCs w:val="22"/>
+        </w:rPr>
+        <w:t>f</w:t>
+      </w:r>
+      <w:r>
+        <w:rPr>
+          <w:rStyle w:val="Heading1Char"/>
+          <w:rFonts w:asciiTheme="minorHAnsi" w:eastAsiaTheme="minorHAnsi" w:hAnsiTheme="minorHAnsi" w:cstheme="minorBidi"/>
+          <w:color w:val="auto"/>
+          <w:sz w:val="22"/>
+          <w:szCs w:val="22"/>
+        </w:rPr>
+        <w:t xml:space="preserve"> the </w:t>
       </w:r>
       <w:proofErr w:type="spellStart"/>
       <w:r>
@@ -266,7 +280,17 @@
           <w:sz w:val="22"/>
           <w:szCs w:val="22"/>
         </w:rPr>
-        <w:t xml:space="preserve"> it creates a list of candidate items </w:t>
+        <w:t xml:space="preserve">, a </w:t>
+      </w:r>
+      <w:r>
+        <w:rPr>
+          <w:rStyle w:val="Heading1Char"/>
+          <w:rFonts w:asciiTheme="minorHAnsi" w:eastAsiaTheme="minorHAnsi" w:hAnsiTheme="minorHAnsi" w:cstheme="minorBidi"/>
+          <w:color w:val="auto"/>
+          <w:sz w:val="22"/>
+          <w:szCs w:val="22"/>
+        </w:rPr>
+        <w:t xml:space="preserve">list of candidate items </w:t>
       </w:r>
       <w:r>
         <w:rPr>
@@ -308,7 +332,59 @@
           <w:sz w:val="22"/>
           <w:szCs w:val="22"/>
         </w:rPr>
-        <w:t>. For each candidate itemset it calculates its support:</w:t>
+        <w:t xml:space="preserve"> </w:t>
+      </w:r>
+      <w:proofErr w:type="gramStart"/>
+      <w:r>
+        <w:rPr>
+          <w:rStyle w:val="Heading1Char"/>
+          <w:rFonts w:asciiTheme="minorHAnsi" w:eastAsiaTheme="minorHAnsi" w:hAnsiTheme="minorHAnsi" w:cstheme="minorBidi"/>
+          <w:color w:val="auto"/>
+          <w:sz w:val="22"/>
+          <w:szCs w:val="22"/>
+        </w:rPr>
+        <w:t>are</w:t>
+      </w:r>
+      <w:proofErr w:type="gramEnd"/>
+      <w:r>
+        <w:rPr>
+          <w:rStyle w:val="Heading1Char"/>
+          <w:rFonts w:asciiTheme="minorHAnsi" w:eastAsiaTheme="minorHAnsi" w:hAnsiTheme="minorHAnsi" w:cstheme="minorBidi"/>
+          <w:color w:val="auto"/>
+          <w:sz w:val="22"/>
+          <w:szCs w:val="22"/>
+        </w:rPr>
+        <w:t xml:space="preserve"> created</w:t>
+      </w:r>
+      <w:r>
+        <w:rPr>
+          <w:rStyle w:val="Heading1Char"/>
+          <w:rFonts w:asciiTheme="minorHAnsi" w:eastAsiaTheme="minorHAnsi" w:hAnsiTheme="minorHAnsi" w:cstheme="minorBidi"/>
+          <w:color w:val="auto"/>
+          <w:sz w:val="22"/>
+          <w:szCs w:val="22"/>
+        </w:rPr>
+        <w:t xml:space="preserve">. For each candidate itemset </w:t>
+      </w:r>
+      <w:r>
+        <w:rPr>
+          <w:rStyle w:val="Heading1Char"/>
+          <w:rFonts w:asciiTheme="minorHAnsi" w:eastAsiaTheme="minorHAnsi" w:hAnsiTheme="minorHAnsi" w:cstheme="minorBidi"/>
+          <w:color w:val="auto"/>
+          <w:sz w:val="22"/>
+          <w:szCs w:val="22"/>
+        </w:rPr>
+        <w:t>the algorithm</w:t>
+      </w:r>
+      <w:r>
+        <w:rPr>
+          <w:rStyle w:val="Heading1Char"/>
+          <w:rFonts w:asciiTheme="minorHAnsi" w:eastAsiaTheme="minorHAnsi" w:hAnsiTheme="minorHAnsi" w:cstheme="minorBidi"/>
+          <w:color w:val="auto"/>
+          <w:sz w:val="22"/>
+          <w:szCs w:val="22"/>
+        </w:rPr>
+        <w:t xml:space="preserve"> calculates its support:</w:t>
       </w:r>
     </w:p>
     <w:p>
@@ -450,7 +526,29 @@
           <w:sz w:val="22"/>
           <w:szCs w:val="22"/>
         </w:rPr>
-        <w:t xml:space="preserve"> is the number of transactions in the given dataset. Using a given minimum support parameter, the algorithm then filters out </w:t>
+        <w:t xml:space="preserve"> is the number of transactions in the given dataset. Using a given minimum support parameter, </w:t>
+      </w:r>
+      <w:proofErr w:type="spellStart"/>
+      <w:r>
+        <w:rPr>
+          <w:rStyle w:val="Heading1Char"/>
+          <w:rFonts w:asciiTheme="minorHAnsi" w:eastAsiaTheme="minorHAnsi" w:hAnsiTheme="minorHAnsi" w:cstheme="minorBidi"/>
+          <w:color w:val="auto"/>
+          <w:sz w:val="22"/>
+          <w:szCs w:val="22"/>
+        </w:rPr>
+        <w:t>Apriori</w:t>
+      </w:r>
+      <w:proofErr w:type="spellEnd"/>
+      <w:r>
+        <w:rPr>
+          <w:rStyle w:val="Heading1Char"/>
+          <w:rFonts w:asciiTheme="minorHAnsi" w:eastAsiaTheme="minorHAnsi" w:hAnsiTheme="minorHAnsi" w:cstheme="minorBidi"/>
+          <w:color w:val="auto"/>
+          <w:sz w:val="22"/>
+          <w:szCs w:val="22"/>
+        </w:rPr>
+        <w:t xml:space="preserve"> then filters out </w:t>
       </w:r>
       <w:proofErr w:type="spellStart"/>
       <w:r>
@@ -682,7 +780,27 @@
           <w:sz w:val="22"/>
           <w:szCs w:val="22"/>
         </w:rPr>
-        <w:t xml:space="preserve"> cannot be contained in a frequent itemset.</w:t>
+        <w:t xml:space="preserve"> cannot be contained in a</w:t>
+      </w:r>
+      <w:r>
+        <w:rPr>
+          <w:rStyle w:val="Heading1Char"/>
+          <w:rFonts w:asciiTheme="minorHAnsi" w:eastAsiaTheme="minorHAnsi" w:hAnsiTheme="minorHAnsi" w:cstheme="minorBidi"/>
+          <w:color w:val="auto"/>
+          <w:sz w:val="22"/>
+          <w:szCs w:val="22"/>
+        </w:rPr>
+        <w:t>nother</w:t>
+      </w:r>
+      <w:r>
+        <w:rPr>
+          <w:rStyle w:val="Heading1Char"/>
+          <w:rFonts w:asciiTheme="minorHAnsi" w:eastAsiaTheme="minorHAnsi" w:hAnsiTheme="minorHAnsi" w:cstheme="minorBidi"/>
+          <w:color w:val="auto"/>
+          <w:sz w:val="22"/>
+          <w:szCs w:val="22"/>
+        </w:rPr>
+        <w:t xml:space="preserve"> frequent itemset.</w:t>
       </w:r>
     </w:p>
     <w:p>
@@ -778,6 +896,16 @@
           <w:szCs w:val="22"/>
         </w:rPr>
         <w:t>combination</w:t>
+      </w:r>
+      <w:r>
+        <w:rPr>
+          <w:rStyle w:val="Heading1Char"/>
+          <w:rFonts w:asciiTheme="minorHAnsi" w:eastAsiaTheme="minorHAnsi" w:hAnsiTheme="minorHAnsi" w:cstheme="minorBidi"/>
+          <w:color w:val="auto"/>
+          <w:sz w:val="22"/>
+          <w:szCs w:val="22"/>
+        </w:rPr>
+        <w:t>s</w:t>
       </w:r>
       <w:r>
         <w:rPr>
@@ -1408,6 +1536,7 @@
     </w:p>
     <w:p>
       <w:pPr>
+        <w:pStyle w:val="Heading1"/>
         <w:rPr>
           <w:rStyle w:val="Heading1Char"/>
           <w:rFonts w:asciiTheme="minorHAnsi" w:eastAsiaTheme="minorEastAsia" w:hAnsiTheme="minorHAnsi" w:cstheme="minorBidi"/>
@@ -1514,7 +1643,13 @@
       </w:r>
       <w:proofErr w:type="gramEnd"/>
       <w:r>
-        <w:t>1). However, due to the sparse nature of the datasets we tested, this representation requires a lot of memory and takes O(n</w:t>
+        <w:t xml:space="preserve">1). However, due to the sparse nature of the datasets we tested, this representation requires </w:t>
+      </w:r>
+      <w:r>
+        <w:t>a high amount of</w:t>
+      </w:r>
+      <w:r>
+        <w:t xml:space="preserve"> memory and takes O(n</w:t>
       </w:r>
       <w:r>
         <w:t>*</w:t>
@@ -1526,7 +1661,7 @@
         <w:t>candidates</w:t>
       </w:r>
       <w:r>
-        <w:t>.</w:t>
+        <w:t>. Therefore, we found this method to be inefficient compared to other approaches.</w:t>
       </w:r>
       <w:r>
         <w:br/>
@@ -1600,7 +1735,15 @@
       </w:r>
       <w:proofErr w:type="spellEnd"/>
       <w:r>
-        <w:t xml:space="preserve"> support. While the benefits of such data structure were improved performance when generating the candidates and computing support, its drawback was the necessary preprocessing which resulted </w:t>
+        <w:t xml:space="preserve"> support. While the benefits of such data structure </w:t>
+      </w:r>
+      <w:proofErr w:type="gramStart"/>
+      <w:r>
+        <w:t>was</w:t>
+      </w:r>
+      <w:proofErr w:type="gramEnd"/>
+      <w:r>
+        <w:t xml:space="preserve"> improved performance when generating the candidates and computing support, its drawback was the necessary preprocessing which resulted </w:t>
       </w:r>
       <w:r>
         <w:t xml:space="preserve">in </w:t>
@@ -1639,7 +1782,13 @@
         <w:br/>
       </w:r>
       <w:r>
-        <w:t>For this approach we stored all of the transactions in a list</w:t>
+        <w:t xml:space="preserve">For this </w:t>
+      </w:r>
+      <w:r>
+        <w:t>method</w:t>
+      </w:r>
+      <w:r>
+        <w:t xml:space="preserve"> we stored all of the transactions in a list</w:t>
       </w:r>
       <w:r>
         <w:t xml:space="preserve">. The items in each transaction were </w:t>
@@ -1749,6 +1898,7 @@
     </w:p>
     <w:p>
       <w:pPr>
+        <w:pStyle w:val="Heading1"/>
         <w:rPr>
           <w:rStyle w:val="Heading1Char"/>
           <w:rFonts w:eastAsiaTheme="minorEastAsia"/>
@@ -2417,7 +2567,13 @@
         <w:ind w:left="360"/>
       </w:pPr>
       <w:r>
-        <w:t xml:space="preserve">After counting the itemset frequencies in the process work range </w:t>
+        <w:t>After counting the itemset frequencies in the process work range</w:t>
+      </w:r>
+      <w:r>
+        <w:t>,</w:t>
+      </w:r>
+      <w:r>
+        <w:t xml:space="preserve"> </w:t>
       </w:r>
       <w:r>
         <w:t>each processor</w:t>
@@ -2576,10 +2732,12 @@
       <w:pPr>
         <w:pStyle w:val="Heading1"/>
       </w:pPr>
+      <w:bookmarkStart w:id="0" w:name="_GoBack"/>
       <w:r>
         <w:t>Executing the program</w:t>
       </w:r>
     </w:p>
+    <w:bookmarkEnd w:id="0"/>
     <w:p>
       <w:r>
         <w:t>The program is meant to run using python 3.4.2, and can be executed using the following parameters:</w:t>
@@ -3066,7 +3224,6 @@
     </w:p>
     <w:p>
       <w:pPr>
-        <w:pStyle w:val="Heading1"/>
         <w:rPr>
           <w:rStyle w:val="Heading1Char"/>
           <w:rFonts w:asciiTheme="minorHAnsi" w:eastAsiaTheme="minorHAnsi" w:hAnsiTheme="minorHAnsi" w:cstheme="minorBidi"/>
@@ -3459,7 +3616,7 @@
                 <w:u w:val="single"/>
               </w:rPr>
             </w:pPr>
-            <w:hyperlink r:id="rId5" w:history="1">
+            <w:hyperlink r:id="rId7" w:history="1">
               <w:r>
                 <w:rPr>
                   <w:rFonts w:ascii="Calibri" w:eastAsia="Times New Roman" w:hAnsi="Calibri" w:cs="Calibri"/>
@@ -3585,7 +3742,7 @@
                 <w:u w:val="single"/>
               </w:rPr>
             </w:pPr>
-            <w:hyperlink r:id="rId6" w:history="1">
+            <w:hyperlink r:id="rId8" w:history="1">
               <w:r>
                 <w:rPr>
                   <w:rFonts w:ascii="Calibri" w:eastAsia="Times New Roman" w:hAnsi="Calibri" w:cs="Calibri"/>
@@ -3712,7 +3869,7 @@
                 <w:u w:val="single"/>
               </w:rPr>
             </w:pPr>
-            <w:hyperlink r:id="rId7" w:history="1">
+            <w:hyperlink r:id="rId9" w:history="1">
               <w:r>
                 <w:rPr>
                   <w:rFonts w:ascii="Calibri" w:eastAsia="Times New Roman" w:hAnsi="Calibri" w:cs="Calibri"/>
@@ -3856,7 +4013,7 @@
                 <w:u w:val="single"/>
               </w:rPr>
             </w:pPr>
-            <w:hyperlink r:id="rId8" w:history="1">
+            <w:hyperlink r:id="rId10" w:history="1">
               <w:proofErr w:type="spellStart"/>
               <w:proofErr w:type="gramStart"/>
               <w:r>
@@ -5154,7 +5311,10 @@
           </w:tcPr>
           <w:p>
             <w:r>
-              <w:t>DS11</w:t>
+              <w:t>DS</w:t>
+            </w:r>
+            <w:r>
+              <w:t>5</w:t>
             </w:r>
           </w:p>
         </w:tc>
@@ -5201,7 +5361,7 @@
       <w:r>
         <w:t xml:space="preserve">. The executable and documentation can be found here: </w:t>
       </w:r>
-      <w:hyperlink r:id="rId9" w:history="1">
+      <w:hyperlink r:id="rId11" w:history="1">
         <w:r>
           <w:rPr>
             <w:rStyle w:val="Hyperlink"/>
@@ -6320,7 +6480,7 @@
             <wp:cNvGraphicFramePr/>
             <a:graphic xmlns:a="http://schemas.openxmlformats.org/drawingml/2006/main">
               <a:graphicData uri="http://schemas.openxmlformats.org/drawingml/2006/chart">
-                <c:chart xmlns:c="http://schemas.openxmlformats.org/drawingml/2006/chart" xmlns:r="http://schemas.openxmlformats.org/officeDocument/2006/relationships" r:id="rId10"/>
+                <c:chart xmlns:c="http://schemas.openxmlformats.org/drawingml/2006/chart" xmlns:r="http://schemas.openxmlformats.org/officeDocument/2006/relationships" r:id="rId12"/>
               </a:graphicData>
             </a:graphic>
           </wp:inline>
@@ -7944,7 +8104,7 @@
             <wp:cNvGraphicFramePr/>
             <a:graphic xmlns:a="http://schemas.openxmlformats.org/drawingml/2006/main">
               <a:graphicData uri="http://schemas.openxmlformats.org/drawingml/2006/chart">
-                <c:chart xmlns:c="http://schemas.openxmlformats.org/drawingml/2006/chart" xmlns:r="http://schemas.openxmlformats.org/officeDocument/2006/relationships" r:id="rId11"/>
+                <c:chart xmlns:c="http://schemas.openxmlformats.org/drawingml/2006/chart" xmlns:r="http://schemas.openxmlformats.org/officeDocument/2006/relationships" r:id="rId13"/>
               </a:graphicData>
             </a:graphic>
           </wp:inline>
@@ -9607,7 +9767,7 @@
             <wp:cNvGraphicFramePr/>
             <a:graphic xmlns:a="http://schemas.openxmlformats.org/drawingml/2006/main">
               <a:graphicData uri="http://schemas.openxmlformats.org/drawingml/2006/chart">
-                <c:chart xmlns:c="http://schemas.openxmlformats.org/drawingml/2006/chart" xmlns:r="http://schemas.openxmlformats.org/officeDocument/2006/relationships" r:id="rId12"/>
+                <c:chart xmlns:c="http://schemas.openxmlformats.org/drawingml/2006/chart" xmlns:r="http://schemas.openxmlformats.org/officeDocument/2006/relationships" r:id="rId14"/>
               </a:graphicData>
             </a:graphic>
           </wp:inline>
@@ -10656,23 +10816,7 @@
                 <w:rFonts w:ascii="Calibri" w:hAnsi="Calibri" w:cs="Calibri"/>
                 <w:color w:val="000000"/>
               </w:rPr>
-              <w:t>34</w:t>
-            </w:r>
-            <w:bookmarkStart w:id="0" w:name="_GoBack"/>
-            <w:r>
-              <w:rPr>
-                <w:rFonts w:ascii="Calibri" w:hAnsi="Calibri" w:cs="Calibri"/>
-                <w:color w:val="000000"/>
-              </w:rPr>
-              <w:t>.</w:t>
-            </w:r>
-            <w:bookmarkEnd w:id="0"/>
-            <w:r>
-              <w:rPr>
-                <w:rFonts w:ascii="Calibri" w:hAnsi="Calibri" w:cs="Calibri"/>
-                <w:color w:val="000000"/>
-              </w:rPr>
-              <w:t>387</w:t>
+              <w:t>34.387</w:t>
             </w:r>
           </w:p>
         </w:tc>
@@ -11299,7 +11443,7 @@
             <wp:cNvGraphicFramePr/>
             <a:graphic xmlns:a="http://schemas.openxmlformats.org/drawingml/2006/main">
               <a:graphicData uri="http://schemas.openxmlformats.org/drawingml/2006/chart">
-                <c:chart xmlns:c="http://schemas.openxmlformats.org/drawingml/2006/chart" xmlns:r="http://schemas.openxmlformats.org/officeDocument/2006/relationships" r:id="rId13"/>
+                <c:chart xmlns:c="http://schemas.openxmlformats.org/drawingml/2006/chart" xmlns:r="http://schemas.openxmlformats.org/officeDocument/2006/relationships" r:id="rId15"/>
               </a:graphicData>
             </a:graphic>
           </wp:inline>
@@ -12932,7 +13076,7 @@
             <wp:cNvGraphicFramePr/>
             <a:graphic xmlns:a="http://schemas.openxmlformats.org/drawingml/2006/main">
               <a:graphicData uri="http://schemas.openxmlformats.org/drawingml/2006/chart">
-                <c:chart xmlns:c="http://schemas.openxmlformats.org/drawingml/2006/chart" xmlns:r="http://schemas.openxmlformats.org/officeDocument/2006/relationships" r:id="rId14"/>
+                <c:chart xmlns:c="http://schemas.openxmlformats.org/drawingml/2006/chart" xmlns:r="http://schemas.openxmlformats.org/officeDocument/2006/relationships" r:id="rId16"/>
               </a:graphicData>
             </a:graphic>
           </wp:inline>
@@ -13815,6 +13959,34 @@
       <w:r>
         <w:t>.</w:t>
       </w:r>
+      <w:r>
+        <w:t xml:space="preserve"> Another possible improvement for the dynamic version would be using the </w:t>
+      </w:r>
+      <w:proofErr w:type="spellStart"/>
+      <w:r>
+        <w:t>numpy</w:t>
+      </w:r>
+      <w:proofErr w:type="spellEnd"/>
+      <w:r>
+        <w:t xml:space="preserve">-based communication methods (Send and </w:t>
+      </w:r>
+      <w:proofErr w:type="spellStart"/>
+      <w:r>
+        <w:t>Recv</w:t>
+      </w:r>
+      <w:proofErr w:type="spellEnd"/>
+      <w:r>
+        <w:t xml:space="preserve">). To do so, the data will be represented differently (for example, translating </w:t>
+      </w:r>
+      <w:r>
+        <w:t>alpha-</w:t>
+      </w:r>
+      <w:r>
+        <w:t>numeric item keys to numeric)</w:t>
+      </w:r>
+      <w:r>
+        <w:t>.</w:t>
+      </w:r>
     </w:p>
     <w:p>
       <w:r>
@@ -13860,6 +14032,7 @@
       </w:r>
     </w:p>
     <w:sectPr>
+      <w:headerReference w:type="default" r:id="rId17"/>
       <w:pgSz w:w="12240" w:h="15840"/>
       <w:pgMar w:top="1440" w:right="1440" w:bottom="1440" w:left="1440" w:header="720" w:footer="720" w:gutter="0"/>
       <w:cols w:space="720"/>
@@ -13867,6 +14040,69 @@
     </w:sectPr>
   </w:body>
 </w:document>
+</file>
+
+<file path=word/endnotes.xml><?xml version="1.0" encoding="utf-8"?>
+<w:endnotes xmlns:wpc="http://schemas.microsoft.com/office/word/2010/wordprocessingCanvas" xmlns:cx="http://schemas.microsoft.com/office/drawing/2014/chartex" xmlns:cx1="http://schemas.microsoft.com/office/drawing/2015/9/8/chartex" xmlns:cx2="http://schemas.microsoft.com/office/drawing/2015/10/21/chartex" xmlns:cx3="http://schemas.microsoft.com/office/drawing/2016/5/9/chartex" xmlns:cx4="http://schemas.microsoft.com/office/drawing/2016/5/10/chartex" xmlns:cx5="http://schemas.microsoft.com/office/drawing/2016/5/11/chartex" xmlns:cx6="http://schemas.microsoft.com/office/drawing/2016/5/12/chartex" xmlns:cx7="http://schemas.microsoft.com/office/drawing/2016/5/13/chartex" xmlns:cx8="http://schemas.microsoft.com/office/drawing/2016/5/14/chartex" xmlns:mc="http://schemas.openxmlformats.org/markup-compatibility/2006" xmlns:aink="http://schemas.microsoft.com/office/drawing/2016/ink" xmlns:am3d="http://schemas.microsoft.com/office/drawing/2017/model3d" xmlns:o="urn:schemas-microsoft-com:office:office" xmlns:r="http://schemas.openxmlformats.org/officeDocument/2006/relationships" xmlns:m="http://schemas.openxmlformats.org/officeDocument/2006/math" xmlns:v="urn:schemas-microsoft-com:vml" xmlns:wp14="http://schemas.microsoft.com/office/word/2010/wordprocessingDrawing" xmlns:wp="http://schemas.openxmlformats.org/drawingml/2006/wordprocessingDrawing" xmlns:w10="urn:schemas-microsoft-com:office:word" xmlns:w="http://schemas.openxmlformats.org/wordprocessingml/2006/main" xmlns:w14="http://schemas.microsoft.com/office/word/2010/wordml" xmlns:w15="http://schemas.microsoft.com/office/word/2012/wordml" xmlns:w16cid="http://schemas.microsoft.com/office/word/2016/wordml/cid" xmlns:w16se="http://schemas.microsoft.com/office/word/2015/wordml/symex" xmlns:wpg="http://schemas.microsoft.com/office/word/2010/wordprocessingGroup" xmlns:wpi="http://schemas.microsoft.com/office/word/2010/wordprocessingInk" xmlns:wne="http://schemas.microsoft.com/office/word/2006/wordml" xmlns:wps="http://schemas.microsoft.com/office/word/2010/wordprocessingShape" mc:Ignorable="w14 w15 w16se w16cid wp14">
+  <w:endnote w:type="separator" w:id="-1">
+    <w:p>
+      <w:pPr>
+        <w:spacing w:after="0" w:line="240" w:lineRule="auto"/>
+      </w:pPr>
+      <w:r>
+        <w:separator/>
+      </w:r>
+    </w:p>
+  </w:endnote>
+  <w:endnote w:type="continuationSeparator" w:id="0">
+    <w:p>
+      <w:pPr>
+        <w:spacing w:after="0" w:line="240" w:lineRule="auto"/>
+      </w:pPr>
+      <w:r>
+        <w:continuationSeparator/>
+      </w:r>
+    </w:p>
+  </w:endnote>
+</w:endnotes>
+</file>
+
+<file path=word/footnotes.xml><?xml version="1.0" encoding="utf-8"?>
+<w:footnotes xmlns:wpc="http://schemas.microsoft.com/office/word/2010/wordprocessingCanvas" xmlns:cx="http://schemas.microsoft.com/office/drawing/2014/chartex" xmlns:cx1="http://schemas.microsoft.com/office/drawing/2015/9/8/chartex" xmlns:cx2="http://schemas.microsoft.com/office/drawing/2015/10/21/chartex" xmlns:cx3="http://schemas.microsoft.com/office/drawing/2016/5/9/chartex" xmlns:cx4="http://schemas.microsoft.com/office/drawing/2016/5/10/chartex" xmlns:cx5="http://schemas.microsoft.com/office/drawing/2016/5/11/chartex" xmlns:cx6="http://schemas.microsoft.com/office/drawing/2016/5/12/chartex" xmlns:cx7="http://schemas.microsoft.com/office/drawing/2016/5/13/chartex" xmlns:cx8="http://schemas.microsoft.com/office/drawing/2016/5/14/chartex" xmlns:mc="http://schemas.openxmlformats.org/markup-compatibility/2006" xmlns:aink="http://schemas.microsoft.com/office/drawing/2016/ink" xmlns:am3d="http://schemas.microsoft.com/office/drawing/2017/model3d" xmlns:o="urn:schemas-microsoft-com:office:office" xmlns:r="http://schemas.openxmlformats.org/officeDocument/2006/relationships" xmlns:m="http://schemas.openxmlformats.org/officeDocument/2006/math" xmlns:v="urn:schemas-microsoft-com:vml" xmlns:wp14="http://schemas.microsoft.com/office/word/2010/wordprocessingDrawing" xmlns:wp="http://schemas.openxmlformats.org/drawingml/2006/wordprocessingDrawing" xmlns:w10="urn:schemas-microsoft-com:office:word" xmlns:w="http://schemas.openxmlformats.org/wordprocessingml/2006/main" xmlns:w14="http://schemas.microsoft.com/office/word/2010/wordml" xmlns:w15="http://schemas.microsoft.com/office/word/2012/wordml" xmlns:w16cid="http://schemas.microsoft.com/office/word/2016/wordml/cid" xmlns:w16se="http://schemas.microsoft.com/office/word/2015/wordml/symex" xmlns:wpg="http://schemas.microsoft.com/office/word/2010/wordprocessingGroup" xmlns:wpi="http://schemas.microsoft.com/office/word/2010/wordprocessingInk" xmlns:wne="http://schemas.microsoft.com/office/word/2006/wordml" xmlns:wps="http://schemas.microsoft.com/office/word/2010/wordprocessingShape" mc:Ignorable="w14 w15 w16se w16cid wp14">
+  <w:footnote w:type="separator" w:id="-1">
+    <w:p>
+      <w:pPr>
+        <w:spacing w:after="0" w:line="240" w:lineRule="auto"/>
+      </w:pPr>
+      <w:r>
+        <w:separator/>
+      </w:r>
+    </w:p>
+  </w:footnote>
+  <w:footnote w:type="continuationSeparator" w:id="0">
+    <w:p>
+      <w:pPr>
+        <w:spacing w:after="0" w:line="240" w:lineRule="auto"/>
+      </w:pPr>
+      <w:r>
+        <w:continuationSeparator/>
+      </w:r>
+    </w:p>
+  </w:footnote>
+</w:footnotes>
+</file>
+
+<file path=word/header1.xml><?xml version="1.0" encoding="utf-8"?>
+<w:hdr xmlns:wpc="http://schemas.microsoft.com/office/word/2010/wordprocessingCanvas" xmlns:cx="http://schemas.microsoft.com/office/drawing/2014/chartex" xmlns:cx1="http://schemas.microsoft.com/office/drawing/2015/9/8/chartex" xmlns:cx2="http://schemas.microsoft.com/office/drawing/2015/10/21/chartex" xmlns:cx3="http://schemas.microsoft.com/office/drawing/2016/5/9/chartex" xmlns:cx4="http://schemas.microsoft.com/office/drawing/2016/5/10/chartex" xmlns:cx5="http://schemas.microsoft.com/office/drawing/2016/5/11/chartex" xmlns:cx6="http://schemas.microsoft.com/office/drawing/2016/5/12/chartex" xmlns:cx7="http://schemas.microsoft.com/office/drawing/2016/5/13/chartex" xmlns:cx8="http://schemas.microsoft.com/office/drawing/2016/5/14/chartex" xmlns:mc="http://schemas.openxmlformats.org/markup-compatibility/2006" xmlns:aink="http://schemas.microsoft.com/office/drawing/2016/ink" xmlns:am3d="http://schemas.microsoft.com/office/drawing/2017/model3d" xmlns:o="urn:schemas-microsoft-com:office:office" xmlns:r="http://schemas.openxmlformats.org/officeDocument/2006/relationships" xmlns:m="http://schemas.openxmlformats.org/officeDocument/2006/math" xmlns:v="urn:schemas-microsoft-com:vml" xmlns:wp14="http://schemas.microsoft.com/office/word/2010/wordprocessingDrawing" xmlns:wp="http://schemas.openxmlformats.org/drawingml/2006/wordprocessingDrawing" xmlns:w10="urn:schemas-microsoft-com:office:word" xmlns:w="http://schemas.openxmlformats.org/wordprocessingml/2006/main" xmlns:w14="http://schemas.microsoft.com/office/word/2010/wordml" xmlns:w15="http://schemas.microsoft.com/office/word/2012/wordml" xmlns:w16cid="http://schemas.microsoft.com/office/word/2016/wordml/cid" xmlns:w16se="http://schemas.microsoft.com/office/word/2015/wordml/symex" xmlns:wpg="http://schemas.microsoft.com/office/word/2010/wordprocessingGroup" xmlns:wpi="http://schemas.microsoft.com/office/word/2010/wordprocessingInk" xmlns:wne="http://schemas.microsoft.com/office/word/2006/wordml" xmlns:wps="http://schemas.microsoft.com/office/word/2010/wordprocessingShape" mc:Ignorable="w14 w15 w16se w16cid wp14">
+  <w:p>
+    <w:pPr>
+      <w:pStyle w:val="Header"/>
+    </w:pPr>
+    <w:r>
+      <w:t>12/1/2017</w:t>
+    </w:r>
+  </w:p>
+</w:hdr>
 </file>
 
 <file path=word/numbering.xml><?xml version="1.0" encoding="utf-8"?>
@@ -15511,6 +15747,50 @@
       <w:sz w:val="56"/>
       <w:szCs w:val="56"/>
     </w:rPr>
+  </w:style>
+  <w:style w:type="paragraph" w:styleId="Header">
+    <w:name w:val="header"/>
+    <w:basedOn w:val="Normal"/>
+    <w:link w:val="HeaderChar"/>
+    <w:uiPriority w:val="99"/>
+    <w:unhideWhenUsed/>
+    <w:rsid w:val="006024C0"/>
+    <w:pPr>
+      <w:tabs>
+        <w:tab w:val="center" w:pos="4320"/>
+        <w:tab w:val="right" w:pos="8640"/>
+      </w:tabs>
+      <w:spacing w:after="0" w:line="240" w:lineRule="auto"/>
+    </w:pPr>
+  </w:style>
+  <w:style w:type="character" w:customStyle="1" w:styleId="HeaderChar">
+    <w:name w:val="Header Char"/>
+    <w:basedOn w:val="DefaultParagraphFont"/>
+    <w:link w:val="Header"/>
+    <w:uiPriority w:val="99"/>
+    <w:rsid w:val="006024C0"/>
+  </w:style>
+  <w:style w:type="paragraph" w:styleId="Footer">
+    <w:name w:val="footer"/>
+    <w:basedOn w:val="Normal"/>
+    <w:link w:val="FooterChar"/>
+    <w:uiPriority w:val="99"/>
+    <w:unhideWhenUsed/>
+    <w:rsid w:val="006024C0"/>
+    <w:pPr>
+      <w:tabs>
+        <w:tab w:val="center" w:pos="4320"/>
+        <w:tab w:val="right" w:pos="8640"/>
+      </w:tabs>
+      <w:spacing w:after="0" w:line="240" w:lineRule="auto"/>
+    </w:pPr>
+  </w:style>
+  <w:style w:type="character" w:customStyle="1" w:styleId="FooterChar">
+    <w:name w:val="Footer Char"/>
+    <w:basedOn w:val="DefaultParagraphFont"/>
+    <w:link w:val="Footer"/>
+    <w:uiPriority w:val="99"/>
+    <w:rsid w:val="006024C0"/>
   </w:style>
 </w:styles>
 </file>

</xml_diff>